<commit_message>
feat(individual_study): finished writing the document for the study
</commit_message>
<xml_diff>
--- a/structured_programming/individual_study/lucrare_individuala_1.docx
+++ b/structured_programming/individual_study/lucrare_individuala_1.docx
@@ -268,7 +268,26 @@
           <w:szCs w:val="24"/>
           <w:lang w:val="ro-RO"/>
         </w:rPr>
-        <w:t>Executat:</w:t>
+        <w:t xml:space="preserve">Executat: </w:t>
+      </w:r>
+      <w:r>
+        <w:rPr>
+          <w:rFonts w:ascii="Times New Roman" w:hAnsi="Times New Roman" w:cs="Times New Roman"/>
+          <w:sz w:val="24"/>
+          <w:szCs w:val="24"/>
+          <w:u w:val="single"/>
+          <w:lang w:val="ro-RO"/>
+        </w:rPr>
+        <w:t>Pricop Maxim</w:t>
+      </w:r>
+      <w:r>
+        <w:rPr>
+          <w:rFonts w:ascii="Times New Roman" w:hAnsi="Times New Roman" w:cs="Times New Roman"/>
+          <w:sz w:val="24"/>
+          <w:szCs w:val="24"/>
+          <w:lang w:val="ro-RO"/>
+        </w:rPr>
+        <w:br/>
       </w:r>
       <w:r>
         <w:rPr>
@@ -278,46 +297,7 @@
           <w:szCs w:val="24"/>
           <w:lang w:val="ro-RO"/>
         </w:rPr>
-        <w:t xml:space="preserve"> </w:t>
-      </w:r>
-      <w:r>
-        <w:rPr>
-          <w:rFonts w:ascii="Times New Roman" w:hAnsi="Times New Roman" w:cs="Times New Roman"/>
-          <w:sz w:val="24"/>
-          <w:szCs w:val="24"/>
-          <w:u w:val="single"/>
-          <w:lang w:val="ro-RO"/>
-        </w:rPr>
-        <w:t>Pricop Maxim</w:t>
-      </w:r>
-      <w:r>
-        <w:rPr>
-          <w:rFonts w:ascii="Times New Roman" w:hAnsi="Times New Roman" w:cs="Times New Roman"/>
-          <w:sz w:val="24"/>
-          <w:szCs w:val="24"/>
-          <w:lang w:val="ro-RO"/>
-        </w:rPr>
-        <w:br/>
-      </w:r>
-      <w:r>
-        <w:rPr>
-          <w:rFonts w:ascii="Times New Roman" w:hAnsi="Times New Roman" w:cs="Times New Roman"/>
-          <w:i/>
-          <w:sz w:val="24"/>
-          <w:szCs w:val="24"/>
-          <w:lang w:val="ro-RO"/>
-        </w:rPr>
-        <w:t>Grupa</w:t>
-      </w:r>
-      <w:r>
-        <w:rPr>
-          <w:rFonts w:ascii="Times New Roman" w:hAnsi="Times New Roman" w:cs="Times New Roman"/>
-          <w:i/>
-          <w:sz w:val="24"/>
-          <w:szCs w:val="24"/>
-          <w:lang w:val="ro-RO"/>
-        </w:rPr>
-        <w:t xml:space="preserve">: </w:t>
+        <w:t xml:space="preserve">Grupa: </w:t>
       </w:r>
       <w:r>
         <w:rPr>
@@ -2045,7 +2025,7 @@
       <w:r>
         <w:rPr>
           <w:noProof/>
-          <w:lang w:val="ro-RO"/>
+          <w:lang w:val="en-US"/>
         </w:rPr>
         <w:drawing>
           <wp:anchor distT="0" distB="0" distL="114300" distR="114300" simplePos="0" relativeHeight="251660288" behindDoc="1" locked="0" layoutInCell="1" allowOverlap="1">
@@ -2115,7 +2095,7 @@
       <w:r>
         <w:rPr>
           <w:noProof/>
-          <w:lang w:val="ro-RO"/>
+          <w:lang w:val="en-US"/>
         </w:rPr>
         <w:drawing>
           <wp:anchor distT="0" distB="0" distL="114300" distR="114300" simplePos="0" relativeHeight="251659264" behindDoc="0" locked="0" layoutInCell="1" allowOverlap="1">
@@ -2177,7 +2157,7 @@
       <w:r>
         <w:rPr>
           <w:noProof/>
-          <w:lang w:val="ro-RO"/>
+          <w:lang w:val="en-US"/>
         </w:rPr>
         <w:drawing>
           <wp:anchor distT="0" distB="0" distL="114300" distR="114300" simplePos="0" relativeHeight="251658240" behindDoc="0" locked="0" layoutInCell="1" allowOverlap="1">
@@ -2298,37 +2278,7 @@
           <w:lang w:val="ro-RO"/>
         </w:rPr>
         <w:lastRenderedPageBreak/>
-        <w:t xml:space="preserve">Partea </w:t>
-      </w:r>
-      <w:r>
-        <w:rPr>
-          <w:rFonts w:ascii="Times New Roman" w:hAnsi="Times New Roman" w:cs="Times New Roman"/>
-          <w:b/>
-          <w:sz w:val="32"/>
-          <w:szCs w:val="24"/>
-          <w:lang w:val="ro-RO"/>
-        </w:rPr>
-        <w:t>II</w:t>
-      </w:r>
-      <w:r>
-        <w:rPr>
-          <w:rFonts w:ascii="Times New Roman" w:hAnsi="Times New Roman" w:cs="Times New Roman"/>
-          <w:b/>
-          <w:sz w:val="32"/>
-          <w:szCs w:val="24"/>
-          <w:lang w:val="ro-RO"/>
-        </w:rPr>
-        <w:t xml:space="preserve"> – </w:t>
-      </w:r>
-      <w:r>
-        <w:rPr>
-          <w:rFonts w:ascii="Times New Roman" w:hAnsi="Times New Roman" w:cs="Times New Roman"/>
-          <w:b/>
-          <w:sz w:val="32"/>
-          <w:szCs w:val="24"/>
-          <w:lang w:val="ro-RO"/>
-        </w:rPr>
-        <w:t>Instrucțiuni de Selecție</w:t>
+        <w:t>Partea II – Instrucțiuni de Selecție</w:t>
       </w:r>
     </w:p>
     <w:p>
@@ -2347,25 +2297,7 @@
           <w:szCs w:val="24"/>
           <w:lang w:val="ro-RO"/>
         </w:rPr>
-        <w:t xml:space="preserve">Eu sunt numărul 26 în catalog, ceea ce înseamnă că trebuie să rezolv </w:t>
-      </w:r>
-      <w:r>
-        <w:rPr>
-          <w:rFonts w:ascii="Times New Roman" w:hAnsi="Times New Roman" w:cs="Times New Roman"/>
-          <w:sz w:val="24"/>
-          <w:szCs w:val="24"/>
-          <w:lang w:val="ro-RO"/>
-        </w:rPr>
-        <w:t>problema 9</w:t>
-      </w:r>
-      <w:r>
-        <w:rPr>
-          <w:rFonts w:ascii="Times New Roman" w:hAnsi="Times New Roman" w:cs="Times New Roman"/>
-          <w:sz w:val="24"/>
-          <w:szCs w:val="24"/>
-          <w:lang w:val="ro-RO"/>
-        </w:rPr>
-        <w:t>.</w:t>
+        <w:t>Eu sunt numărul 26 în catalog, ceea ce înseamnă că trebuie să rezolv problema 9.</w:t>
       </w:r>
     </w:p>
     <w:p>
@@ -2446,7 +2378,7 @@
           <w:szCs w:val="24"/>
           <w:lang w:val="ro-RO"/>
         </w:rPr>
-        <w:object w:dxaOrig="2670" w:dyaOrig="1408">
+        <w:pict>
           <v:shapetype id="_x0000_t75" coordsize="21600,21600" o:spt="75" o:preferrelative="t" path="m@4@5l@4@11@9@11@9@5xe" filled="f" stroked="f">
             <v:stroke joinstyle="miter"/>
             <v:formulas>
@@ -2466,12 +2398,11 @@
             <v:path o:extrusionok="f" gradientshapeok="t" o:connecttype="rect"/>
             <o:lock v:ext="edit" aspectratio="t"/>
           </v:shapetype>
-          <v:shape id="_x0000_i1025" type="#_x0000_t75" style="width:133.6pt;height:70.6pt" o:ole="" filled="t">
+          <v:shape id="_x0000_i1025" type="#_x0000_t75" style="width:133.5pt;height:70.5pt" filled="t">
             <v:fill color2="black"/>
             <v:imagedata r:id="rId9" o:title="" croptop="-46f" cropbottom="-46f" cropleft="-24f" cropright="-24f"/>
           </v:shape>
-          <o:OLEObject Type="Embed" ShapeID="_x0000_i1025" DrawAspect="Content" ObjectID="_1791661878" r:id="rId10"/>
-        </w:object>
+        </w:pict>
       </w:r>
     </w:p>
     <w:p>
@@ -4250,7 +4181,7 @@
       <w:r>
         <w:rPr>
           <w:noProof/>
-          <w:lang w:val="ro-RO"/>
+          <w:lang w:val="en-US"/>
         </w:rPr>
         <w:drawing>
           <wp:anchor distT="0" distB="0" distL="114300" distR="114300" simplePos="0" relativeHeight="251663360" behindDoc="0" locked="0" layoutInCell="1" allowOverlap="1">
@@ -4278,7 +4209,7 @@
                     </pic:cNvPicPr>
                   </pic:nvPicPr>
                   <pic:blipFill>
-                    <a:blip r:embed="rId11" cstate="print">
+                    <a:blip r:embed="rId10" cstate="print">
                       <a:extLst>
                         <a:ext uri="{28A0092B-C50C-407E-A947-70E740481C1C}">
                           <a14:useLocalDpi xmlns:a14="http://schemas.microsoft.com/office/drawing/2010/main" val="0"/>
@@ -4312,7 +4243,7 @@
       <w:r>
         <w:rPr>
           <w:noProof/>
-          <w:lang w:val="ro-RO"/>
+          <w:lang w:val="en-US"/>
         </w:rPr>
         <w:drawing>
           <wp:anchor distT="0" distB="0" distL="114300" distR="114300" simplePos="0" relativeHeight="251662336" behindDoc="0" locked="0" layoutInCell="1" allowOverlap="1">
@@ -4340,7 +4271,7 @@
                     </pic:cNvPicPr>
                   </pic:nvPicPr>
                   <pic:blipFill>
-                    <a:blip r:embed="rId12" cstate="print">
+                    <a:blip r:embed="rId11" cstate="print">
                       <a:extLst>
                         <a:ext uri="{28A0092B-C50C-407E-A947-70E740481C1C}">
                           <a14:useLocalDpi xmlns:a14="http://schemas.microsoft.com/office/drawing/2010/main" val="0"/>
@@ -4374,7 +4305,7 @@
       <w:r>
         <w:rPr>
           <w:noProof/>
-          <w:lang w:val="ro-RO"/>
+          <w:lang w:val="en-US"/>
         </w:rPr>
         <w:drawing>
           <wp:anchor distT="0" distB="0" distL="114300" distR="114300" simplePos="0" relativeHeight="251661312" behindDoc="0" locked="0" layoutInCell="1" allowOverlap="1">
@@ -4402,7 +4333,7 @@
                     </pic:cNvPicPr>
                   </pic:nvPicPr>
                   <pic:blipFill>
-                    <a:blip r:embed="rId13" cstate="print">
+                    <a:blip r:embed="rId12" cstate="print">
                       <a:extLst>
                         <a:ext uri="{28A0092B-C50C-407E-A947-70E740481C1C}">
                           <a14:useLocalDpi xmlns:a14="http://schemas.microsoft.com/office/drawing/2010/main" val="0"/>
@@ -4446,16 +4377,7 @@
           <w:sz w:val="28"/>
           <w:lang w:val="ro-RO"/>
         </w:rPr>
-        <w:t>Terminal</w:t>
-      </w:r>
-      <w:r>
-        <w:rPr>
-          <w:rFonts w:ascii="Times New Roman" w:hAnsi="Times New Roman" w:cs="Times New Roman"/>
-          <w:b/>
-          <w:sz w:val="28"/>
-          <w:lang w:val="ro-RO"/>
-        </w:rPr>
-        <w:t>:</w:t>
+        <w:t>Terminal:</w:t>
       </w:r>
       <w:r>
         <w:rPr>
@@ -4513,37 +4435,7 @@
           <w:lang w:val="ro-RO"/>
         </w:rPr>
         <w:lastRenderedPageBreak/>
-        <w:t>Partea I</w:t>
-      </w:r>
-      <w:r>
-        <w:rPr>
-          <w:rFonts w:ascii="Times New Roman" w:hAnsi="Times New Roman" w:cs="Times New Roman"/>
-          <w:b/>
-          <w:sz w:val="32"/>
-          <w:szCs w:val="24"/>
-          <w:lang w:val="ro-RO"/>
-        </w:rPr>
-        <w:t>I</w:t>
-      </w:r>
-      <w:r>
-        <w:rPr>
-          <w:rFonts w:ascii="Times New Roman" w:hAnsi="Times New Roman" w:cs="Times New Roman"/>
-          <w:b/>
-          <w:sz w:val="32"/>
-          <w:szCs w:val="24"/>
-          <w:lang w:val="ro-RO"/>
-        </w:rPr>
-        <w:t>I – I</w:t>
-      </w:r>
-      <w:r>
-        <w:rPr>
-          <w:rFonts w:ascii="Times New Roman" w:hAnsi="Times New Roman" w:cs="Times New Roman"/>
-          <w:b/>
-          <w:sz w:val="32"/>
-          <w:szCs w:val="24"/>
-          <w:lang w:val="ro-RO"/>
-        </w:rPr>
-        <w:t>nstrucțiuni Repetitive</w:t>
+        <w:t>Partea III – Instrucțiuni Repetitive</w:t>
       </w:r>
     </w:p>
     <w:p>
@@ -4562,25 +4454,7 @@
           <w:szCs w:val="24"/>
           <w:lang w:val="ro-RO"/>
         </w:rPr>
-        <w:t xml:space="preserve">Eu sunt numărul 26 în catalog, ceea ce înseamnă că trebuie să rezolv problema </w:t>
-      </w:r>
-      <w:r>
-        <w:rPr>
-          <w:rFonts w:ascii="Times New Roman" w:hAnsi="Times New Roman" w:cs="Times New Roman"/>
-          <w:sz w:val="24"/>
-          <w:szCs w:val="24"/>
-          <w:lang w:val="ro-RO"/>
-        </w:rPr>
-        <w:t>26</w:t>
-      </w:r>
-      <w:r>
-        <w:rPr>
-          <w:rFonts w:ascii="Times New Roman" w:hAnsi="Times New Roman" w:cs="Times New Roman"/>
-          <w:sz w:val="24"/>
-          <w:szCs w:val="24"/>
-          <w:lang w:val="ro-RO"/>
-        </w:rPr>
-        <w:t>.</w:t>
+        <w:t>Eu sunt numărul 26 în catalog, ceea ce înseamnă că trebuie să rezolv problema 26.</w:t>
       </w:r>
     </w:p>
     <w:p>
@@ -7288,7 +7162,7 @@
       <w:r>
         <w:rPr>
           <w:noProof/>
-          <w:lang w:val="ro-RO"/>
+          <w:lang w:val="en-US"/>
         </w:rPr>
         <w:lastRenderedPageBreak/>
         <w:drawing>
@@ -7317,7 +7191,7 @@
                     </pic:cNvPicPr>
                   </pic:nvPicPr>
                   <pic:blipFill>
-                    <a:blip r:embed="rId14" cstate="print">
+                    <a:blip r:embed="rId13" cstate="print">
                       <a:extLst>
                         <a:ext uri="{28A0092B-C50C-407E-A947-70E740481C1C}">
                           <a14:useLocalDpi xmlns:a14="http://schemas.microsoft.com/office/drawing/2010/main" val="0"/>
@@ -7351,7 +7225,7 @@
       <w:r>
         <w:rPr>
           <w:noProof/>
-          <w:lang w:val="ro-RO"/>
+          <w:lang w:val="en-US"/>
         </w:rPr>
         <w:drawing>
           <wp:anchor distT="0" distB="0" distL="114300" distR="114300" simplePos="0" relativeHeight="251669504" behindDoc="0" locked="0" layoutInCell="1" allowOverlap="1">
@@ -7379,7 +7253,7 @@
                     </pic:cNvPicPr>
                   </pic:nvPicPr>
                   <pic:blipFill>
-                    <a:blip r:embed="rId15" cstate="print">
+                    <a:blip r:embed="rId14" cstate="print">
                       <a:extLst>
                         <a:ext uri="{28A0092B-C50C-407E-A947-70E740481C1C}">
                           <a14:useLocalDpi xmlns:a14="http://schemas.microsoft.com/office/drawing/2010/main" val="0"/>
@@ -7413,7 +7287,7 @@
       <w:r>
         <w:rPr>
           <w:noProof/>
-          <w:lang w:val="ro-RO"/>
+          <w:lang w:val="en-US"/>
         </w:rPr>
         <w:drawing>
           <wp:anchor distT="0" distB="0" distL="114300" distR="114300" simplePos="0" relativeHeight="251668480" behindDoc="0" locked="0" layoutInCell="1" allowOverlap="1">
@@ -7441,7 +7315,7 @@
                     </pic:cNvPicPr>
                   </pic:nvPicPr>
                   <pic:blipFill>
-                    <a:blip r:embed="rId16" cstate="print">
+                    <a:blip r:embed="rId15" cstate="print">
                       <a:extLst>
                         <a:ext uri="{28A0092B-C50C-407E-A947-70E740481C1C}">
                           <a14:useLocalDpi xmlns:a14="http://schemas.microsoft.com/office/drawing/2010/main" val="0"/>
@@ -7475,7 +7349,7 @@
       <w:r>
         <w:rPr>
           <w:noProof/>
-          <w:lang w:val="ro-RO"/>
+          <w:lang w:val="en-US"/>
         </w:rPr>
         <w:drawing>
           <wp:anchor distT="0" distB="0" distL="114300" distR="114300" simplePos="0" relativeHeight="251667456" behindDoc="0" locked="0" layoutInCell="1" allowOverlap="1">
@@ -7503,7 +7377,7 @@
                     </pic:cNvPicPr>
                   </pic:nvPicPr>
                   <pic:blipFill>
-                    <a:blip r:embed="rId17" cstate="print">
+                    <a:blip r:embed="rId16" cstate="print">
                       <a:extLst>
                         <a:ext uri="{28A0092B-C50C-407E-A947-70E740481C1C}">
                           <a14:useLocalDpi xmlns:a14="http://schemas.microsoft.com/office/drawing/2010/main" val="0"/>
@@ -7537,7 +7411,7 @@
       <w:r>
         <w:rPr>
           <w:noProof/>
-          <w:lang w:val="ro-RO"/>
+          <w:lang w:val="en-US"/>
         </w:rPr>
         <w:drawing>
           <wp:anchor distT="0" distB="0" distL="114300" distR="114300" simplePos="0" relativeHeight="251666432" behindDoc="0" locked="0" layoutInCell="1" allowOverlap="1">
@@ -7565,7 +7439,7 @@
                     </pic:cNvPicPr>
                   </pic:nvPicPr>
                   <pic:blipFill>
-                    <a:blip r:embed="rId18" cstate="print">
+                    <a:blip r:embed="rId17" cstate="print">
                       <a:extLst>
                         <a:ext uri="{28A0092B-C50C-407E-A947-70E740481C1C}">
                           <a14:useLocalDpi xmlns:a14="http://schemas.microsoft.com/office/drawing/2010/main" val="0"/>
@@ -7599,7 +7473,7 @@
       <w:r>
         <w:rPr>
           <w:noProof/>
-          <w:lang w:val="ro-RO"/>
+          <w:lang w:val="en-US"/>
         </w:rPr>
         <w:drawing>
           <wp:anchor distT="0" distB="0" distL="114300" distR="114300" simplePos="0" relativeHeight="251665408" behindDoc="0" locked="0" layoutInCell="1" allowOverlap="1">
@@ -7627,7 +7501,7 @@
                     </pic:cNvPicPr>
                   </pic:nvPicPr>
                   <pic:blipFill>
-                    <a:blip r:embed="rId19" cstate="print">
+                    <a:blip r:embed="rId18" cstate="print">
                       <a:extLst>
                         <a:ext uri="{28A0092B-C50C-407E-A947-70E740481C1C}">
                           <a14:useLocalDpi xmlns:a14="http://schemas.microsoft.com/office/drawing/2010/main" val="0"/>
@@ -7661,7 +7535,7 @@
       <w:r>
         <w:rPr>
           <w:noProof/>
-          <w:lang w:val="ro-RO"/>
+          <w:lang w:val="en-US"/>
         </w:rPr>
         <w:drawing>
           <wp:anchor distT="0" distB="0" distL="114300" distR="114300" simplePos="0" relativeHeight="251664384" behindDoc="0" locked="0" layoutInCell="1" allowOverlap="1">
@@ -7689,7 +7563,7 @@
                     </pic:cNvPicPr>
                   </pic:nvPicPr>
                   <pic:blipFill>
-                    <a:blip r:embed="rId20" cstate="print">
+                    <a:blip r:embed="rId19" cstate="print">
                       <a:extLst>
                         <a:ext uri="{28A0092B-C50C-407E-A947-70E740481C1C}">
                           <a14:useLocalDpi xmlns:a14="http://schemas.microsoft.com/office/drawing/2010/main" val="0"/>
@@ -7779,25 +7653,6 @@
     </w:p>
     <w:p>
       <w:pPr>
-        <w:rPr>
-          <w:rFonts w:ascii="Times New Roman" w:hAnsi="Times New Roman" w:cs="Times New Roman"/>
-          <w:sz w:val="24"/>
-          <w:szCs w:val="24"/>
-          <w:lang w:val="ro-RO"/>
-        </w:rPr>
-      </w:pPr>
-      <w:r>
-        <w:rPr>
-          <w:rFonts w:ascii="Times New Roman" w:hAnsi="Times New Roman" w:cs="Times New Roman"/>
-          <w:sz w:val="24"/>
-          <w:szCs w:val="24"/>
-          <w:lang w:val="ro-RO"/>
-        </w:rPr>
-        <w:t>Concluzia</w:t>
-      </w:r>
-    </w:p>
-    <w:p>
-      <w:pPr>
         <w:suppressAutoHyphens w:val="0"/>
         <w:spacing w:after="160" w:line="259" w:lineRule="auto"/>
         <w:rPr>
@@ -7814,6 +7669,155 @@
           <w:szCs w:val="24"/>
           <w:lang w:val="ro-RO"/>
         </w:rPr>
+        <w:t xml:space="preserve">Principala concluzie a lucrării este că, prin intermediul conceptelor fundamentale ale limbajului C++, se pot realiza aplicații simple, dar eficiente, pentru a rezolva diverse probleme. </w:t>
+      </w:r>
+      <w:r>
+        <w:rPr>
+          <w:rFonts w:ascii="Times New Roman" w:hAnsi="Times New Roman" w:cs="Times New Roman"/>
+          <w:sz w:val="24"/>
+          <w:szCs w:val="24"/>
+          <w:lang w:val="ro-RO"/>
+        </w:rPr>
+        <w:t>Concluzia</w:t>
+      </w:r>
+      <w:r>
+        <w:rPr>
+          <w:rFonts w:ascii="Times New Roman" w:hAnsi="Times New Roman" w:cs="Times New Roman"/>
+          <w:sz w:val="24"/>
+          <w:szCs w:val="24"/>
+          <w:lang w:val="ro-RO"/>
+        </w:rPr>
+        <w:t xml:space="preserve"> principală a lucrării evidențiază importanța abilităților de bază în programare, cum ar fi validarea inputului, utilizarea condiționalelor și implementarea </w:t>
+      </w:r>
+      <w:r>
+        <w:rPr>
+          <w:rFonts w:ascii="Times New Roman" w:hAnsi="Times New Roman" w:cs="Times New Roman"/>
+          <w:sz w:val="24"/>
+          <w:szCs w:val="24"/>
+          <w:lang w:val="ro-RO"/>
+        </w:rPr>
+        <w:t>programelor repetitive</w:t>
+      </w:r>
+      <w:r>
+        <w:rPr>
+          <w:rFonts w:ascii="Times New Roman" w:hAnsi="Times New Roman" w:cs="Times New Roman"/>
+          <w:sz w:val="24"/>
+          <w:szCs w:val="24"/>
+          <w:lang w:val="ro-RO"/>
+        </w:rPr>
+        <w:t>, pentru a oferi soluții flexibile și corecte.</w:t>
+      </w:r>
+    </w:p>
+    <w:p>
+      <w:pPr>
+        <w:suppressAutoHyphens w:val="0"/>
+        <w:spacing w:after="160" w:line="259" w:lineRule="auto"/>
+        <w:rPr>
+          <w:rFonts w:ascii="Times New Roman" w:hAnsi="Times New Roman" w:cs="Times New Roman"/>
+          <w:sz w:val="24"/>
+          <w:szCs w:val="24"/>
+          <w:lang w:val="ro-RO"/>
+        </w:rPr>
+      </w:pPr>
+    </w:p>
+    <w:p>
+      <w:pPr>
+        <w:suppressAutoHyphens w:val="0"/>
+        <w:spacing w:after="160" w:line="259" w:lineRule="auto"/>
+        <w:rPr>
+          <w:rFonts w:ascii="Times New Roman" w:hAnsi="Times New Roman" w:cs="Times New Roman"/>
+          <w:sz w:val="24"/>
+          <w:szCs w:val="24"/>
+          <w:lang w:val="ro-RO"/>
+        </w:rPr>
+      </w:pPr>
+      <w:r>
+        <w:rPr>
+          <w:rFonts w:ascii="Times New Roman" w:hAnsi="Times New Roman" w:cs="Times New Roman"/>
+          <w:sz w:val="24"/>
+          <w:szCs w:val="24"/>
+          <w:lang w:val="ro-RO"/>
+        </w:rPr>
+        <w:t xml:space="preserve">Printre principalele puncte discutate se numără realizarea unui program pentru calculul ariei și perimetrului unui dreptunghi, un </w:t>
+      </w:r>
+      <w:r>
+        <w:rPr>
+          <w:rFonts w:ascii="Times New Roman" w:hAnsi="Times New Roman" w:cs="Times New Roman"/>
+          <w:sz w:val="24"/>
+          <w:szCs w:val="24"/>
+          <w:lang w:val="ro-RO"/>
+        </w:rPr>
+        <w:t>program</w:t>
+      </w:r>
+      <w:r>
+        <w:rPr>
+          <w:rFonts w:ascii="Times New Roman" w:hAnsi="Times New Roman" w:cs="Times New Roman"/>
+          <w:sz w:val="24"/>
+          <w:szCs w:val="24"/>
+          <w:lang w:val="ro-RO"/>
+        </w:rPr>
+        <w:t xml:space="preserve"> pentru evaluarea unei funcții matematice în funcție de valori condiționate ale inputului, și al treilea pentru generarea unei secvențe Fibonacci folosind mai multe tipuri de bucle. Aceste exemple au demonstrat cum se pot implementa metode de calcul și logică în C++, ilustrând </w:t>
+      </w:r>
+      <w:r>
+        <w:rPr>
+          <w:rFonts w:ascii="Times New Roman" w:hAnsi="Times New Roman" w:cs="Times New Roman"/>
+          <w:sz w:val="24"/>
+          <w:szCs w:val="24"/>
+          <w:lang w:val="ro-RO"/>
+        </w:rPr>
+        <w:t>flexibilitatea</w:t>
+      </w:r>
+      <w:r>
+        <w:rPr>
+          <w:rFonts w:ascii="Times New Roman" w:hAnsi="Times New Roman" w:cs="Times New Roman"/>
+          <w:sz w:val="24"/>
+          <w:szCs w:val="24"/>
+          <w:lang w:val="ro-RO"/>
+        </w:rPr>
+        <w:t xml:space="preserve"> limbajului.</w:t>
+      </w:r>
+    </w:p>
+    <w:p>
+      <w:pPr>
+        <w:suppressAutoHyphens w:val="0"/>
+        <w:spacing w:after="160" w:line="259" w:lineRule="auto"/>
+        <w:rPr>
+          <w:rFonts w:ascii="Times New Roman" w:hAnsi="Times New Roman" w:cs="Times New Roman"/>
+          <w:sz w:val="24"/>
+          <w:szCs w:val="24"/>
+          <w:lang w:val="ro-RO"/>
+        </w:rPr>
+      </w:pPr>
+    </w:p>
+    <w:p>
+      <w:pPr>
+        <w:suppressAutoHyphens w:val="0"/>
+        <w:spacing w:after="160" w:line="259" w:lineRule="auto"/>
+        <w:rPr>
+          <w:rFonts w:ascii="Times New Roman" w:hAnsi="Times New Roman" w:cs="Times New Roman"/>
+          <w:sz w:val="24"/>
+          <w:szCs w:val="24"/>
+          <w:lang w:val="ro-RO"/>
+        </w:rPr>
+      </w:pPr>
+      <w:r>
+        <w:rPr>
+          <w:rFonts w:ascii="Times New Roman" w:hAnsi="Times New Roman" w:cs="Times New Roman"/>
+          <w:sz w:val="24"/>
+          <w:szCs w:val="24"/>
+          <w:lang w:val="ro-RO"/>
+        </w:rPr>
+        <w:t>Rezultatele principale arată că fiecare program și-a atins scopul, oferind rezultate corecte și gestionând inputurile nevalide, acolo unde a fost cazul. În mod specific, fiecare program a oferit o metodă clară și eficientă pentru calculul rezultatului cerut, validând astfel teza că printr-o programare bine structurată se pot obține soluții clare.</w:t>
+      </w:r>
+      <w:bookmarkStart w:id="0" w:name="_GoBack"/>
+      <w:bookmarkEnd w:id="0"/>
+      <w:r>
+        <w:rPr>
+          <w:rFonts w:ascii="Times New Roman" w:hAnsi="Times New Roman" w:cs="Times New Roman"/>
+          <w:sz w:val="24"/>
+          <w:szCs w:val="24"/>
+          <w:lang w:val="ro-RO"/>
+        </w:rPr>
         <w:br w:type="page"/>
       </w:r>
     </w:p>
@@ -7858,7 +7862,7 @@
         </w:rPr>
         <w:t xml:space="preserve">W3Schools: </w:t>
       </w:r>
-      <w:hyperlink r:id="rId21" w:history="1">
+      <w:hyperlink r:id="rId20" w:history="1">
         <w:r>
           <w:rPr>
             <w:rStyle w:val="Hyperlink"/>
@@ -7870,14 +7874,12 @@
           <w:t>https://www.w3schools.com/cpp/cpp_for_loop.asp</w:t>
         </w:r>
       </w:hyperlink>
-      <w:bookmarkStart w:id="0" w:name="_GoBack"/>
-      <w:bookmarkEnd w:id="0"/>
     </w:p>
     <w:sectPr>
-      <w:headerReference w:type="default" r:id="rId22"/>
-      <w:footerReference w:type="default" r:id="rId23"/>
-      <w:headerReference w:type="first" r:id="rId24"/>
-      <w:footerReference w:type="first" r:id="rId25"/>
+      <w:headerReference w:type="default" r:id="rId21"/>
+      <w:footerReference w:type="default" r:id="rId22"/>
+      <w:headerReference w:type="first" r:id="rId23"/>
+      <w:footerReference w:type="first" r:id="rId24"/>
       <w:pgSz w:w="12240" w:h="15840"/>
       <w:pgMar w:top="720" w:right="720" w:bottom="720" w:left="720" w:header="288" w:footer="288" w:gutter="0"/>
       <w:pgNumType w:start="0"/>
@@ -7993,7 +7995,7 @@
         <w:szCs w:val="24"/>
         <w:lang w:val="en-US"/>
       </w:rPr>
-      <w:t>4</w:t>
+      <w:t>6</w:t>
     </w:r>
     <w:r>
       <w:rPr>

</xml_diff>

<commit_message>
refactor(individualStudy): improved the spacing under terminal
</commit_message>
<xml_diff>
--- a/structured_programming/individual_study/lucrare_individuala_1.docx
+++ b/structured_programming/individual_study/lucrare_individuala_1.docx
@@ -1713,7 +1713,7 @@
       <w:r>
         <w:rPr>
           <w:noProof/>
-          <w:lang w:val="ro-RO"/>
+          <w:lang w:val="en-US"/>
         </w:rPr>
         <w:drawing>
           <wp:anchor distT="0" distB="0" distL="114300" distR="114300" simplePos="0" relativeHeight="251660288" behindDoc="1" locked="0" layoutInCell="1" allowOverlap="1">
@@ -1722,7 +1722,7 @@
               <wp:align>right</wp:align>
             </wp:positionH>
             <wp:positionV relativeFrom="paragraph">
-              <wp:posOffset>1229995</wp:posOffset>
+              <wp:posOffset>1287145</wp:posOffset>
             </wp:positionV>
             <wp:extent cx="6858000" cy="821055"/>
             <wp:effectExtent l="0" t="0" r="0" b="0"/>
@@ -1783,7 +1783,7 @@
       <w:r>
         <w:rPr>
           <w:noProof/>
-          <w:lang w:val="ro-RO"/>
+          <w:lang w:val="en-US"/>
         </w:rPr>
         <w:drawing>
           <wp:anchor distT="0" distB="0" distL="114300" distR="114300" simplePos="0" relativeHeight="251659264" behindDoc="0" locked="0" layoutInCell="1" allowOverlap="1">
@@ -1792,7 +1792,7 @@
               <wp:align>right</wp:align>
             </wp:positionH>
             <wp:positionV relativeFrom="paragraph">
-              <wp:posOffset>313690</wp:posOffset>
+              <wp:posOffset>361315</wp:posOffset>
             </wp:positionV>
             <wp:extent cx="6858000" cy="819286"/>
             <wp:effectExtent l="0" t="0" r="0" b="0"/>
@@ -3807,7 +3807,7 @@
       <w:r>
         <w:rPr>
           <w:noProof/>
-          <w:lang w:val="ro-RO"/>
+          <w:lang w:val="en-US"/>
         </w:rPr>
         <w:drawing>
           <wp:anchor distT="0" distB="0" distL="114300" distR="114300" simplePos="0" relativeHeight="251663360" behindDoc="0" locked="0" layoutInCell="1" allowOverlap="1">
@@ -3816,7 +3816,7 @@
               <wp:align>right</wp:align>
             </wp:positionH>
             <wp:positionV relativeFrom="paragraph">
-              <wp:posOffset>1690175</wp:posOffset>
+              <wp:posOffset>1861185</wp:posOffset>
             </wp:positionV>
             <wp:extent cx="6858000" cy="610870"/>
             <wp:effectExtent l="0" t="0" r="0" b="0"/>
@@ -3869,7 +3869,7 @@
       <w:r>
         <w:rPr>
           <w:noProof/>
-          <w:lang w:val="ro-RO"/>
+          <w:lang w:val="en-US"/>
         </w:rPr>
         <w:drawing>
           <wp:anchor distT="0" distB="0" distL="114300" distR="114300" simplePos="0" relativeHeight="251662336" behindDoc="0" locked="0" layoutInCell="1" allowOverlap="1">
@@ -3878,7 +3878,7 @@
               <wp:align>right</wp:align>
             </wp:positionH>
             <wp:positionV relativeFrom="paragraph">
-              <wp:posOffset>994800</wp:posOffset>
+              <wp:posOffset>1160145</wp:posOffset>
             </wp:positionV>
             <wp:extent cx="6858000" cy="596265"/>
             <wp:effectExtent l="0" t="0" r="0" b="0"/>
@@ -3931,7 +3931,7 @@
       <w:r>
         <w:rPr>
           <w:noProof/>
-          <w:lang w:val="ro-RO"/>
+          <w:lang w:val="en-US"/>
         </w:rPr>
         <w:drawing>
           <wp:anchor distT="0" distB="0" distL="114300" distR="114300" simplePos="0" relativeHeight="251661312" behindDoc="0" locked="0" layoutInCell="1" allowOverlap="1">
@@ -3940,7 +3940,7 @@
               <wp:align>right</wp:align>
             </wp:positionH>
             <wp:positionV relativeFrom="paragraph">
-              <wp:posOffset>273733</wp:posOffset>
+              <wp:posOffset>441325</wp:posOffset>
             </wp:positionV>
             <wp:extent cx="6856095" cy="632460"/>
             <wp:effectExtent l="0" t="0" r="1905" b="0"/>
@@ -4040,6 +4040,8 @@
         </w:rPr>
         <w:br w:type="page"/>
       </w:r>
+      <w:bookmarkStart w:id="0" w:name="_GoBack"/>
+      <w:bookmarkEnd w:id="0"/>
     </w:p>
     <w:p>
       <w:pPr>
@@ -5958,7 +5960,7 @@
       <w:r>
         <w:rPr>
           <w:noProof/>
-          <w:lang w:val="ro-RO"/>
+          <w:lang w:val="en-US"/>
         </w:rPr>
         <w:lastRenderedPageBreak/>
         <w:drawing>
@@ -6021,7 +6023,7 @@
       <w:r>
         <w:rPr>
           <w:noProof/>
-          <w:lang w:val="ro-RO"/>
+          <w:lang w:val="en-US"/>
         </w:rPr>
         <w:drawing>
           <wp:anchor distT="0" distB="0" distL="114300" distR="114300" simplePos="0" relativeHeight="251669504" behindDoc="0" locked="0" layoutInCell="1" allowOverlap="1">
@@ -6083,7 +6085,7 @@
       <w:r>
         <w:rPr>
           <w:noProof/>
-          <w:lang w:val="ro-RO"/>
+          <w:lang w:val="en-US"/>
         </w:rPr>
         <w:drawing>
           <wp:anchor distT="0" distB="0" distL="114300" distR="114300" simplePos="0" relativeHeight="251668480" behindDoc="0" locked="0" layoutInCell="1" allowOverlap="1">
@@ -6145,7 +6147,7 @@
       <w:r>
         <w:rPr>
           <w:noProof/>
-          <w:lang w:val="ro-RO"/>
+          <w:lang w:val="en-US"/>
         </w:rPr>
         <w:drawing>
           <wp:anchor distT="0" distB="0" distL="114300" distR="114300" simplePos="0" relativeHeight="251667456" behindDoc="0" locked="0" layoutInCell="1" allowOverlap="1">
@@ -6207,7 +6209,7 @@
       <w:r>
         <w:rPr>
           <w:noProof/>
-          <w:lang w:val="ro-RO"/>
+          <w:lang w:val="en-US"/>
         </w:rPr>
         <w:drawing>
           <wp:anchor distT="0" distB="0" distL="114300" distR="114300" simplePos="0" relativeHeight="251666432" behindDoc="0" locked="0" layoutInCell="1" allowOverlap="1">
@@ -6598,8 +6600,6 @@
         </w:rPr>
         <w:t>soluții clare.</w:t>
       </w:r>
-      <w:bookmarkStart w:id="0" w:name="_GoBack"/>
-      <w:bookmarkEnd w:id="0"/>
       <w:r>
         <w:rPr>
           <w:rFonts w:ascii="Times New Roman" w:hAnsi="Times New Roman" w:cs="Times New Roman"/>
@@ -6784,7 +6784,7 @@
         <w:szCs w:val="24"/>
         <w:lang w:val="en-US"/>
       </w:rPr>
-      <w:t>6</w:t>
+      <w:t>5</w:t>
     </w:r>
     <w:r>
       <w:rPr>
@@ -6818,7 +6818,15 @@
         <w:sz w:val="28"/>
         <w:lang w:val="ro-RO"/>
       </w:rPr>
-      <w:t>Chișinău, 2024</w:t>
+      <w:t xml:space="preserve">Chișinău, </w:t>
+    </w:r>
+    <w:r>
+      <w:rPr>
+        <w:rFonts w:ascii="Times New Roman" w:hAnsi="Times New Roman" w:cs="Times New Roman"/>
+        <w:sz w:val="28"/>
+        <w:lang w:val="ro-RO"/>
+      </w:rPr>
+      <w:t>2024</w:t>
     </w:r>
   </w:p>
 </w:ftr>
@@ -6903,7 +6911,16 @@
         <w:szCs w:val="24"/>
         <w:lang w:val="ro-RO"/>
       </w:rPr>
-      <w:t>Ministerul Educaţiei şi Cercetării al Republicii Moldova</w:t>
+      <w:t xml:space="preserve">Ministerul </w:t>
+    </w:r>
+    <w:r>
+      <w:rPr>
+        <w:rFonts w:ascii="Times New Roman" w:hAnsi="Times New Roman" w:cs="Times New Roman"/>
+        <w:sz w:val="32"/>
+        <w:szCs w:val="24"/>
+        <w:lang w:val="ro-RO"/>
+      </w:rPr>
+      <w:t>Educaţiei şi Cercetării al Republicii Moldova</w:t>
     </w:r>
   </w:p>
   <w:p>

</xml_diff>

<commit_message>
refactor(individualStudy): improved document and met teacher's requirments
added VSCode and MS Word at the end of the document per the teacher's requirements, included "Specialitatea" to match the second individual study, and renamed the "terminal" section of each exercise to "rezultat"
</commit_message>
<xml_diff>
--- a/structured_programming/individual_study/lucrare_individuala_1.docx
+++ b/structured_programming/individual_study/lucrare_individuala_1.docx
@@ -4,13 +4,32 @@
   <w:body>
     <w:p>
       <w:pPr>
+        <w:jc w:val="center"/>
         <w:rPr>
           <w:rFonts w:ascii="Times New Roman" w:hAnsi="Times New Roman" w:cs="Times New Roman"/>
           <w:sz w:val="32"/>
-          <w:szCs w:val="24"/>
-          <w:lang w:val="ro-RO"/>
-        </w:rPr>
-      </w:pPr>
+          <w:szCs w:val="32"/>
+          <w:lang w:val="ro-RO"/>
+        </w:rPr>
+      </w:pPr>
+      <w:r>
+        <w:rPr>
+          <w:rFonts w:ascii="Times New Roman" w:hAnsi="Times New Roman" w:cs="Times New Roman"/>
+          <w:sz w:val="32"/>
+          <w:szCs w:val="32"/>
+          <w:lang w:val="ro-RO"/>
+        </w:rPr>
+        <w:t>Specialitatea</w:t>
+      </w:r>
+      <w:r>
+        <w:rPr>
+          <w:rFonts w:ascii="Times New Roman" w:hAnsi="Times New Roman" w:cs="Times New Roman"/>
+          <w:sz w:val="32"/>
+          <w:szCs w:val="32"/>
+          <w:lang w:val="ro-RO"/>
+        </w:rPr>
+        <w:t>: Programare și testarea produselor program</w:t>
+      </w:r>
     </w:p>
     <w:p>
       <w:pPr>
@@ -1713,7 +1732,7 @@
       <w:r>
         <w:rPr>
           <w:noProof/>
-          <w:lang w:val="en-US"/>
+          <w:lang w:val="ro-RO"/>
         </w:rPr>
         <w:drawing>
           <wp:anchor distT="0" distB="0" distL="114300" distR="114300" simplePos="0" relativeHeight="251660288" behindDoc="1" locked="0" layoutInCell="1" allowOverlap="1">
@@ -1783,7 +1802,7 @@
       <w:r>
         <w:rPr>
           <w:noProof/>
-          <w:lang w:val="en-US"/>
+          <w:lang w:val="ro-RO"/>
         </w:rPr>
         <w:drawing>
           <wp:anchor distT="0" distB="0" distL="114300" distR="114300" simplePos="0" relativeHeight="251659264" behindDoc="0" locked="0" layoutInCell="1" allowOverlap="1">
@@ -1849,7 +1868,7 @@
           <w:sz w:val="28"/>
           <w:lang w:val="ro-RO"/>
         </w:rPr>
-        <w:t>Terminal</w:t>
+        <w:t>Rezultat</w:t>
       </w:r>
       <w:r>
         <w:rPr>
@@ -3807,7 +3826,7 @@
       <w:r>
         <w:rPr>
           <w:noProof/>
-          <w:lang w:val="en-US"/>
+          <w:lang w:val="ro-RO"/>
         </w:rPr>
         <w:drawing>
           <wp:anchor distT="0" distB="0" distL="114300" distR="114300" simplePos="0" relativeHeight="251663360" behindDoc="0" locked="0" layoutInCell="1" allowOverlap="1">
@@ -3869,7 +3888,7 @@
       <w:r>
         <w:rPr>
           <w:noProof/>
-          <w:lang w:val="en-US"/>
+          <w:lang w:val="ro-RO"/>
         </w:rPr>
         <w:drawing>
           <wp:anchor distT="0" distB="0" distL="114300" distR="114300" simplePos="0" relativeHeight="251662336" behindDoc="0" locked="0" layoutInCell="1" allowOverlap="1">
@@ -3931,7 +3950,7 @@
       <w:r>
         <w:rPr>
           <w:noProof/>
-          <w:lang w:val="en-US"/>
+          <w:lang w:val="ro-RO"/>
         </w:rPr>
         <w:drawing>
           <wp:anchor distT="0" distB="0" distL="114300" distR="114300" simplePos="0" relativeHeight="251661312" behindDoc="0" locked="0" layoutInCell="1" allowOverlap="1">
@@ -4003,7 +4022,16 @@
           <w:sz w:val="28"/>
           <w:lang w:val="ro-RO"/>
         </w:rPr>
-        <w:t>Terminal:</w:t>
+        <w:t>Rezultat</w:t>
+      </w:r>
+      <w:r>
+        <w:rPr>
+          <w:rFonts w:ascii="Times New Roman" w:hAnsi="Times New Roman" w:cs="Times New Roman"/>
+          <w:b/>
+          <w:sz w:val="28"/>
+          <w:lang w:val="ro-RO"/>
+        </w:rPr>
+        <w:t>:</w:t>
       </w:r>
       <w:r>
         <w:rPr>
@@ -4040,71 +4068,104 @@
         </w:rPr>
         <w:br w:type="page"/>
       </w:r>
+    </w:p>
+    <w:p>
+      <w:pPr>
+        <w:jc w:val="center"/>
+        <w:rPr>
+          <w:rFonts w:ascii="Times New Roman" w:hAnsi="Times New Roman" w:cs="Times New Roman"/>
+          <w:b/>
+          <w:sz w:val="32"/>
+          <w:szCs w:val="24"/>
+          <w:lang w:val="ro-RO"/>
+        </w:rPr>
+      </w:pPr>
+      <w:r>
+        <w:rPr>
+          <w:rFonts w:ascii="Times New Roman" w:hAnsi="Times New Roman" w:cs="Times New Roman"/>
+          <w:b/>
+          <w:sz w:val="32"/>
+          <w:szCs w:val="24"/>
+          <w:lang w:val="ro-RO"/>
+        </w:rPr>
+        <w:lastRenderedPageBreak/>
+        <w:t>Partea III – Instrucțiuni Repetitive</w:t>
+      </w:r>
+    </w:p>
+    <w:p>
+      <w:pPr>
+        <w:rPr>
+          <w:rFonts w:ascii="Times New Roman" w:hAnsi="Times New Roman" w:cs="Times New Roman"/>
+          <w:sz w:val="24"/>
+          <w:szCs w:val="24"/>
+          <w:lang w:val="ro-RO"/>
+        </w:rPr>
+      </w:pPr>
+      <w:r>
+        <w:rPr>
+          <w:rFonts w:ascii="Times New Roman" w:hAnsi="Times New Roman" w:cs="Times New Roman"/>
+          <w:sz w:val="24"/>
+          <w:szCs w:val="24"/>
+          <w:lang w:val="ro-RO"/>
+        </w:rPr>
+        <w:t>Eu sunt numărul 26 în catalog, ceea ce înseamnă că trebuie să rezolv problema 26.</w:t>
+      </w:r>
+    </w:p>
+    <w:p>
+      <w:pPr>
+        <w:rPr>
+          <w:rFonts w:ascii="Times New Roman" w:hAnsi="Times New Roman" w:cs="Times New Roman"/>
+          <w:sz w:val="24"/>
+          <w:szCs w:val="24"/>
+          <w:lang w:val="ro-RO"/>
+        </w:rPr>
+      </w:pPr>
+    </w:p>
+    <w:p>
+      <w:pPr>
+        <w:rPr>
+          <w:rFonts w:ascii="Times New Roman" w:hAnsi="Times New Roman" w:cs="Times New Roman"/>
+          <w:sz w:val="24"/>
+          <w:szCs w:val="24"/>
+          <w:lang w:val="ro-RO"/>
+        </w:rPr>
+      </w:pPr>
+      <w:r>
+        <w:rPr>
+          <w:rFonts w:ascii="Times New Roman" w:hAnsi="Times New Roman" w:cs="Times New Roman"/>
+          <w:b/>
+          <w:sz w:val="28"/>
+          <w:szCs w:val="24"/>
+          <w:lang w:val="ro-RO"/>
+        </w:rPr>
+        <w:t>Sarcină:</w:t>
+      </w:r>
+    </w:p>
+    <w:p>
+      <w:pPr>
+        <w:rPr>
+          <w:rStyle w:val="hps"/>
+          <w:rFonts w:ascii="Times New Roman" w:hAnsi="Times New Roman" w:cs="Times New Roman"/>
+          <w:sz w:val="24"/>
+          <w:szCs w:val="24"/>
+          <w:lang w:val="ro-RO"/>
+        </w:rPr>
+      </w:pPr>
       <w:bookmarkStart w:id="0" w:name="_GoBack"/>
       <w:bookmarkEnd w:id="0"/>
-    </w:p>
-    <w:p>
-      <w:pPr>
-        <w:jc w:val="center"/>
-        <w:rPr>
-          <w:rFonts w:ascii="Times New Roman" w:hAnsi="Times New Roman" w:cs="Times New Roman"/>
-          <w:b/>
-          <w:sz w:val="32"/>
-          <w:szCs w:val="24"/>
-          <w:lang w:val="ro-RO"/>
-        </w:rPr>
-      </w:pPr>
-      <w:r>
-        <w:rPr>
-          <w:rFonts w:ascii="Times New Roman" w:hAnsi="Times New Roman" w:cs="Times New Roman"/>
-          <w:b/>
-          <w:sz w:val="32"/>
-          <w:szCs w:val="24"/>
-          <w:lang w:val="ro-RO"/>
-        </w:rPr>
-        <w:lastRenderedPageBreak/>
-        <w:t>Partea III – Instrucțiuni Repetitive</w:t>
-      </w:r>
-    </w:p>
-    <w:p>
-      <w:pPr>
+      <w:r>
         <w:rPr>
           <w:rFonts w:ascii="Times New Roman" w:hAnsi="Times New Roman" w:cs="Times New Roman"/>
           <w:sz w:val="24"/>
           <w:szCs w:val="24"/>
           <w:lang w:val="ro-RO"/>
         </w:rPr>
-      </w:pPr>
-      <w:r>
-        <w:rPr>
-          <w:rFonts w:ascii="Times New Roman" w:hAnsi="Times New Roman" w:cs="Times New Roman"/>
-          <w:sz w:val="24"/>
-          <w:szCs w:val="24"/>
-          <w:lang w:val="ro-RO"/>
-        </w:rPr>
-        <w:t>Eu sunt numărul 26 în catalog, ceea ce înseamnă că trebuie să rezolv problema 26.</w:t>
-      </w:r>
-    </w:p>
-    <w:p>
-      <w:pPr>
-        <w:rPr>
-          <w:rFonts w:ascii="Times New Roman" w:hAnsi="Times New Roman" w:cs="Times New Roman"/>
-          <w:sz w:val="24"/>
-          <w:szCs w:val="24"/>
-          <w:lang w:val="ro-RO"/>
-        </w:rPr>
-      </w:pPr>
-    </w:p>
-    <w:p>
-      <w:pPr>
-        <w:rPr>
-          <w:rFonts w:ascii="Times New Roman" w:hAnsi="Times New Roman" w:cs="Times New Roman"/>
-          <w:sz w:val="24"/>
-          <w:szCs w:val="24"/>
-          <w:lang w:val="ro-RO"/>
-        </w:rPr>
-      </w:pPr>
-      <w:r>
+        <w:t>Sa se scrie un program in C++ care afla ultimul element n din sirul Fibonacci si il afiseaza la ecran, unde n este introdus de la tastatura.</w:t>
+      </w:r>
+    </w:p>
+    <w:p>
+      <w:pPr>
+        <w:jc w:val="both"/>
         <w:rPr>
           <w:rFonts w:ascii="Times New Roman" w:hAnsi="Times New Roman" w:cs="Times New Roman"/>
           <w:b/>
@@ -4112,32 +4173,8 @@
           <w:szCs w:val="24"/>
           <w:lang w:val="ro-RO"/>
         </w:rPr>
-        <w:t>Sarcină:</w:t>
-      </w:r>
-    </w:p>
-    <w:p>
-      <w:pPr>
-        <w:rPr>
-          <w:rStyle w:val="hps"/>
-          <w:rFonts w:ascii="Times New Roman" w:hAnsi="Times New Roman" w:cs="Times New Roman"/>
-          <w:sz w:val="24"/>
-          <w:szCs w:val="24"/>
-          <w:lang w:val="ro-RO"/>
-        </w:rPr>
-      </w:pPr>
-      <w:r>
-        <w:rPr>
-          <w:rFonts w:ascii="Times New Roman" w:hAnsi="Times New Roman" w:cs="Times New Roman"/>
-          <w:sz w:val="24"/>
-          <w:szCs w:val="24"/>
-          <w:lang w:val="ro-RO"/>
-        </w:rPr>
-        <w:t>Sa se scrie un program in C++ care afla ultimul element n din sirul Fibonacci si il afiseaza la ecran, unde n este introdus de la tastatura.</w:t>
-      </w:r>
-    </w:p>
-    <w:p>
-      <w:pPr>
-        <w:jc w:val="both"/>
+      </w:pPr>
+      <w:r>
         <w:rPr>
           <w:rFonts w:ascii="Times New Roman" w:hAnsi="Times New Roman" w:cs="Times New Roman"/>
           <w:b/>
@@ -4145,7 +4182,8 @@
           <w:szCs w:val="24"/>
           <w:lang w:val="ro-RO"/>
         </w:rPr>
-      </w:pPr>
+        <w:t>Rezolvare</w:t>
+      </w:r>
       <w:r>
         <w:rPr>
           <w:rFonts w:ascii="Times New Roman" w:hAnsi="Times New Roman" w:cs="Times New Roman"/>
@@ -4154,7 +4192,7 @@
           <w:szCs w:val="24"/>
           <w:lang w:val="ro-RO"/>
         </w:rPr>
-        <w:t>Rezolvare:</w:t>
+        <w:t>:</w:t>
       </w:r>
     </w:p>
     <w:p>
@@ -5960,7 +5998,7 @@
       <w:r>
         <w:rPr>
           <w:noProof/>
-          <w:lang w:val="en-US"/>
+          <w:lang w:val="ro-RO"/>
         </w:rPr>
         <w:lastRenderedPageBreak/>
         <w:drawing>
@@ -6023,7 +6061,7 @@
       <w:r>
         <w:rPr>
           <w:noProof/>
-          <w:lang w:val="en-US"/>
+          <w:lang w:val="ro-RO"/>
         </w:rPr>
         <w:drawing>
           <wp:anchor distT="0" distB="0" distL="114300" distR="114300" simplePos="0" relativeHeight="251669504" behindDoc="0" locked="0" layoutInCell="1" allowOverlap="1">
@@ -6085,7 +6123,7 @@
       <w:r>
         <w:rPr>
           <w:noProof/>
-          <w:lang w:val="en-US"/>
+          <w:lang w:val="ro-RO"/>
         </w:rPr>
         <w:drawing>
           <wp:anchor distT="0" distB="0" distL="114300" distR="114300" simplePos="0" relativeHeight="251668480" behindDoc="0" locked="0" layoutInCell="1" allowOverlap="1">
@@ -6147,7 +6185,7 @@
       <w:r>
         <w:rPr>
           <w:noProof/>
-          <w:lang w:val="en-US"/>
+          <w:lang w:val="ro-RO"/>
         </w:rPr>
         <w:drawing>
           <wp:anchor distT="0" distB="0" distL="114300" distR="114300" simplePos="0" relativeHeight="251667456" behindDoc="0" locked="0" layoutInCell="1" allowOverlap="1">
@@ -6209,7 +6247,7 @@
       <w:r>
         <w:rPr>
           <w:noProof/>
-          <w:lang w:val="en-US"/>
+          <w:lang w:val="ro-RO"/>
         </w:rPr>
         <w:drawing>
           <wp:anchor distT="0" distB="0" distL="114300" distR="114300" simplePos="0" relativeHeight="251666432" behindDoc="0" locked="0" layoutInCell="1" allowOverlap="1">
@@ -6276,7 +6314,17 @@
           <w:szCs w:val="24"/>
           <w:lang w:val="ro-RO"/>
         </w:rPr>
-        <w:t>Terminal:</w:t>
+        <w:t>Rezultat</w:t>
+      </w:r>
+      <w:r>
+        <w:rPr>
+          <w:rFonts w:ascii="Times New Roman" w:hAnsi="Times New Roman" w:cs="Times New Roman"/>
+          <w:b/>
+          <w:sz w:val="28"/>
+          <w:szCs w:val="24"/>
+          <w:lang w:val="ro-RO"/>
+        </w:rPr>
+        <w:t>:</w:t>
       </w:r>
     </w:p>
     <w:p>
@@ -6343,7 +6391,7 @@
           <w:szCs w:val="24"/>
           <w:lang w:val="ro-RO"/>
         </w:rPr>
-        <w:t>Principala concluzie a lucrării este că, prin intermediul conceptelor fundamentale ale limbajului C++, s</w:t>
+        <w:t>Principala concluzie a lucrării este că, prin intermediul conceptelor fundamentale ale limbajului C++, se pot</w:t>
       </w:r>
       <w:r>
         <w:rPr>
@@ -6352,61 +6400,8 @@
           <w:szCs w:val="24"/>
           <w:lang w:val="ro-RO"/>
         </w:rPr>
-        <w:t>e pot</w:t>
-      </w:r>
-      <w:r>
-        <w:rPr>
-          <w:rFonts w:ascii="Times New Roman" w:hAnsi="Times New Roman" w:cs="Times New Roman"/>
-          <w:sz w:val="24"/>
-          <w:szCs w:val="24"/>
-          <w:lang w:val="ro-RO"/>
-        </w:rPr>
         <w:br/>
-      </w:r>
-      <w:r>
-        <w:rPr>
-          <w:rFonts w:ascii="Times New Roman" w:hAnsi="Times New Roman" w:cs="Times New Roman"/>
-          <w:sz w:val="24"/>
-          <w:szCs w:val="24"/>
-          <w:lang w:val="ro-RO"/>
-        </w:rPr>
-        <w:t xml:space="preserve">realiza aplicații simple, dar eficiente, pentru a rezolva diverse probleme. </w:t>
-      </w:r>
-      <w:r>
-        <w:rPr>
-          <w:rFonts w:ascii="Times New Roman" w:hAnsi="Times New Roman" w:cs="Times New Roman"/>
-          <w:sz w:val="24"/>
-          <w:szCs w:val="24"/>
-          <w:lang w:val="ro-RO"/>
-        </w:rPr>
-        <w:t xml:space="preserve">Concluzia principală a lucrării </w:t>
-      </w:r>
-      <w:r>
-        <w:rPr>
-          <w:rFonts w:ascii="Times New Roman" w:hAnsi="Times New Roman" w:cs="Times New Roman"/>
-          <w:sz w:val="24"/>
-          <w:szCs w:val="24"/>
-          <w:lang w:val="ro-RO"/>
-        </w:rPr>
-        <w:t xml:space="preserve">evidențiază importanța abilităților de bază în programare, cum ar fi </w:t>
-      </w:r>
-      <w:r>
-        <w:rPr>
-          <w:rFonts w:ascii="Times New Roman" w:hAnsi="Times New Roman" w:cs="Times New Roman"/>
-          <w:sz w:val="24"/>
-          <w:szCs w:val="24"/>
-          <w:lang w:val="ro-RO"/>
-        </w:rPr>
-        <w:t>utilizarea condițiilor</w:t>
-      </w:r>
-      <w:r>
-        <w:rPr>
-          <w:rFonts w:ascii="Times New Roman" w:hAnsi="Times New Roman" w:cs="Times New Roman"/>
-          <w:sz w:val="24"/>
-          <w:szCs w:val="24"/>
-          <w:lang w:val="ro-RO"/>
-        </w:rPr>
-        <w:t xml:space="preserve"> și implementarea programelor repetitive, pentru a oferi soluții flexibile și corecte.</w:t>
+        <w:t>realiza aplicații simple, dar eficiente, pentru a rezolva diverse probleme. Concluzia principală a lucrării evidențiază importanța abilităților de bază în programare, cum ar fi utilizarea condițiilor și implementarea programelor repetitive, pentru a oferi soluții flexibile și corecte.</w:t>
       </w:r>
     </w:p>
     <w:p>
@@ -6439,61 +6434,7 @@
           <w:szCs w:val="24"/>
           <w:lang w:val="ro-RO"/>
         </w:rPr>
-        <w:t>Printre principalele puncte discutate se numără realizarea unui program pentru calc</w:t>
-      </w:r>
-      <w:r>
-        <w:rPr>
-          <w:rFonts w:ascii="Times New Roman" w:hAnsi="Times New Roman" w:cs="Times New Roman"/>
-          <w:sz w:val="24"/>
-          <w:szCs w:val="24"/>
-          <w:lang w:val="ro-RO"/>
-        </w:rPr>
-        <w:t xml:space="preserve">ulul ariei și perimetrului unui </w:t>
-      </w:r>
-      <w:r>
-        <w:rPr>
-          <w:rFonts w:ascii="Times New Roman" w:hAnsi="Times New Roman" w:cs="Times New Roman"/>
-          <w:sz w:val="24"/>
-          <w:szCs w:val="24"/>
-          <w:lang w:val="ro-RO"/>
-        </w:rPr>
-        <w:t>dreptunghi, un program pentru evaluarea unei funcții matematice în funcție de val</w:t>
-      </w:r>
-      <w:r>
-        <w:rPr>
-          <w:rFonts w:ascii="Times New Roman" w:hAnsi="Times New Roman" w:cs="Times New Roman"/>
-          <w:sz w:val="24"/>
-          <w:szCs w:val="24"/>
-          <w:lang w:val="ro-RO"/>
-        </w:rPr>
-        <w:t xml:space="preserve">ori condiționate ale inputului, </w:t>
-      </w:r>
-      <w:r>
-        <w:rPr>
-          <w:rFonts w:ascii="Times New Roman" w:hAnsi="Times New Roman" w:cs="Times New Roman"/>
-          <w:sz w:val="24"/>
-          <w:szCs w:val="24"/>
-          <w:lang w:val="ro-RO"/>
-        </w:rPr>
-        <w:t>și al treilea pentru generarea unei secvențe Fibonacci folosind mai multe tip</w:t>
-      </w:r>
-      <w:r>
-        <w:rPr>
-          <w:rFonts w:ascii="Times New Roman" w:hAnsi="Times New Roman" w:cs="Times New Roman"/>
-          <w:sz w:val="24"/>
-          <w:szCs w:val="24"/>
-          <w:lang w:val="ro-RO"/>
-        </w:rPr>
-        <w:t xml:space="preserve">uri de bucle. Aceste exemple au </w:t>
-      </w:r>
-      <w:r>
-        <w:rPr>
-          <w:rFonts w:ascii="Times New Roman" w:hAnsi="Times New Roman" w:cs="Times New Roman"/>
-          <w:sz w:val="24"/>
-          <w:szCs w:val="24"/>
-          <w:lang w:val="ro-RO"/>
-        </w:rPr>
-        <w:t>demonstrat cum se pot implementa metode de calcul și logică în C++, ilustrând flexibilitatea limbajului.</w:t>
+        <w:t>Printre principalele puncte discutate se numără realizarea unui program pentru calculul ariei și perimetrului unui dreptunghi, un program pentru evaluarea unei funcții matematice în funcție de valori condiționate ale inputului, și al treilea pentru generarea unei secvențe Fibonacci folosind mai multe tipuri de bucle. Aceste exemple au demonstrat cum se pot implementa metode de calcul și logică în C++, ilustrând flexibilitatea limbajului.</w:t>
       </w:r>
     </w:p>
     <w:p>
@@ -6526,79 +6467,7 @@
           <w:szCs w:val="24"/>
           <w:lang w:val="ro-RO"/>
         </w:rPr>
-        <w:t xml:space="preserve">Rezultatele principale arată că fiecare program și-a atins scopul, oferind </w:t>
-      </w:r>
-      <w:r>
-        <w:rPr>
-          <w:rFonts w:ascii="Times New Roman" w:hAnsi="Times New Roman" w:cs="Times New Roman"/>
-          <w:sz w:val="24"/>
-          <w:szCs w:val="24"/>
-          <w:lang w:val="ro-RO"/>
-        </w:rPr>
-        <w:t>rezultate corecte</w:t>
-      </w:r>
-      <w:r>
-        <w:rPr>
-          <w:rFonts w:ascii="Times New Roman" w:hAnsi="Times New Roman" w:cs="Times New Roman"/>
-          <w:sz w:val="24"/>
-          <w:szCs w:val="24"/>
-          <w:lang w:val="ro-RO"/>
-        </w:rPr>
-        <w:t>. În mod specific, fiecare program a ofe</w:t>
-      </w:r>
-      <w:r>
-        <w:rPr>
-          <w:rFonts w:ascii="Times New Roman" w:hAnsi="Times New Roman" w:cs="Times New Roman"/>
-          <w:sz w:val="24"/>
-          <w:szCs w:val="24"/>
-          <w:lang w:val="ro-RO"/>
-        </w:rPr>
-        <w:t xml:space="preserve">rit o metodă clară și eficientă </w:t>
-      </w:r>
-      <w:r>
-        <w:rPr>
-          <w:rFonts w:ascii="Times New Roman" w:hAnsi="Times New Roman" w:cs="Times New Roman"/>
-          <w:sz w:val="24"/>
-          <w:szCs w:val="24"/>
-          <w:lang w:val="ro-RO"/>
-        </w:rPr>
-        <w:t xml:space="preserve">pentru calculul rezultatului cerut, validând astfel </w:t>
-      </w:r>
-      <w:r>
-        <w:rPr>
-          <w:rFonts w:ascii="Times New Roman" w:hAnsi="Times New Roman" w:cs="Times New Roman"/>
-          <w:sz w:val="24"/>
-          <w:szCs w:val="24"/>
-          <w:lang w:val="ro-RO"/>
-        </w:rPr>
-        <w:t>concluzia</w:t>
-      </w:r>
-      <w:r>
-        <w:rPr>
-          <w:rFonts w:ascii="Times New Roman" w:hAnsi="Times New Roman" w:cs="Times New Roman"/>
-          <w:sz w:val="24"/>
-          <w:szCs w:val="24"/>
-          <w:lang w:val="ro-RO"/>
-        </w:rPr>
-        <w:t xml:space="preserve"> că printr-o programare</w:t>
-      </w:r>
-      <w:r>
-        <w:rPr>
-          <w:rFonts w:ascii="Times New Roman" w:hAnsi="Times New Roman" w:cs="Times New Roman"/>
-          <w:sz w:val="24"/>
-          <w:szCs w:val="24"/>
-          <w:lang w:val="ro-RO"/>
-        </w:rPr>
-        <w:t xml:space="preserve"> bine structurată se pot obține </w:t>
-      </w:r>
-      <w:r>
-        <w:rPr>
-          <w:rFonts w:ascii="Times New Roman" w:hAnsi="Times New Roman" w:cs="Times New Roman"/>
-          <w:sz w:val="24"/>
-          <w:szCs w:val="24"/>
-          <w:lang w:val="ro-RO"/>
-        </w:rPr>
-        <w:t>soluții clare.</w:t>
+        <w:t>Rezultatele principale arată că fiecare program și-a atins scopul, oferind rezultate corecte. În mod specific, fiecare program a oferit o metodă clară și eficientă pentru calculul rezultatului cerut, validând astfel concluzia că printr-o programare bine structurată se pot obține soluții clare.</w:t>
       </w:r>
       <w:r>
         <w:rPr>
@@ -6630,12 +6499,33 @@
           <w:lang w:val="ro-RO"/>
         </w:rPr>
         <w:lastRenderedPageBreak/>
-        <w:t>Siteuri Folosite</w:t>
-      </w:r>
-    </w:p>
-    <w:p>
-      <w:pPr>
-        <w:rPr>
+        <w:t xml:space="preserve">Literatura și </w:t>
+      </w:r>
+      <w:r>
+        <w:rPr>
+          <w:rFonts w:ascii="Times New Roman" w:hAnsi="Times New Roman" w:cs="Times New Roman"/>
+          <w:b/>
+          <w:sz w:val="32"/>
+          <w:szCs w:val="24"/>
+          <w:lang w:val="ro-RO"/>
+        </w:rPr>
+        <w:t xml:space="preserve">Siteuri </w:t>
+      </w:r>
+      <w:r>
+        <w:rPr>
+          <w:rFonts w:ascii="Times New Roman" w:hAnsi="Times New Roman" w:cs="Times New Roman"/>
+          <w:b/>
+          <w:sz w:val="32"/>
+          <w:szCs w:val="24"/>
+          <w:lang w:val="ro-RO"/>
+        </w:rPr>
+        <w:t>Utilizate</w:t>
+      </w:r>
+    </w:p>
+    <w:p>
+      <w:pPr>
+        <w:rPr>
+          <w:rStyle w:val="Hyperlink"/>
           <w:rFonts w:ascii="Times New Roman" w:hAnsi="Times New Roman" w:cs="Times New Roman"/>
           <w:sz w:val="24"/>
           <w:szCs w:val="24"/>
@@ -6663,6 +6553,82 @@
           <w:t>https://www.w3schools.com/cpp/cpp_for_loop.asp</w:t>
         </w:r>
       </w:hyperlink>
+    </w:p>
+    <w:p>
+      <w:pPr>
+        <w:rPr>
+          <w:rFonts w:ascii="Times New Roman" w:hAnsi="Times New Roman" w:cs="Times New Roman"/>
+          <w:sz w:val="24"/>
+          <w:szCs w:val="24"/>
+          <w:lang w:val="ro-RO"/>
+        </w:rPr>
+      </w:pPr>
+      <w:r>
+        <w:rPr>
+          <w:rFonts w:ascii="Times New Roman" w:hAnsi="Times New Roman" w:cs="Times New Roman"/>
+          <w:sz w:val="24"/>
+          <w:szCs w:val="24"/>
+          <w:lang w:val="ro-RO"/>
+        </w:rPr>
+        <w:t>Microsoft Visual Studio Code</w:t>
+      </w:r>
+      <w:r>
+        <w:rPr>
+          <w:rFonts w:ascii="Times New Roman" w:hAnsi="Times New Roman" w:cs="Times New Roman"/>
+          <w:sz w:val="24"/>
+          <w:szCs w:val="24"/>
+          <w:lang w:val="ro-RO"/>
+        </w:rPr>
+        <w:t xml:space="preserve">: </w:t>
+      </w:r>
+      <w:r>
+        <w:rPr>
+          <w:rStyle w:val="Hyperlink"/>
+          <w:rFonts w:ascii="Times New Roman" w:hAnsi="Times New Roman" w:cs="Times New Roman"/>
+          <w:sz w:val="24"/>
+          <w:szCs w:val="24"/>
+          <w:lang w:val="ro-RO"/>
+        </w:rPr>
+        <w:t>https://code.visualstudio.com/</w:t>
+      </w:r>
+    </w:p>
+    <w:p>
+      <w:pPr>
+        <w:rPr>
+          <w:rFonts w:ascii="Times New Roman" w:hAnsi="Times New Roman" w:cs="Times New Roman"/>
+          <w:sz w:val="24"/>
+          <w:szCs w:val="24"/>
+          <w:lang w:val="ro-RO"/>
+        </w:rPr>
+      </w:pPr>
+      <w:r>
+        <w:rPr>
+          <w:rFonts w:ascii="Times New Roman" w:hAnsi="Times New Roman" w:cs="Times New Roman"/>
+          <w:sz w:val="24"/>
+          <w:szCs w:val="24"/>
+          <w:lang w:val="ro-RO"/>
+        </w:rPr>
+        <w:t>Microsoft Word</w:t>
+      </w:r>
+      <w:r>
+        <w:rPr>
+          <w:rFonts w:ascii="Times New Roman" w:hAnsi="Times New Roman" w:cs="Times New Roman"/>
+          <w:sz w:val="24"/>
+          <w:szCs w:val="24"/>
+          <w:lang w:val="ro-RO"/>
+        </w:rPr>
+        <w:t xml:space="preserve">: </w:t>
+      </w:r>
+      <w:r>
+        <w:rPr>
+          <w:rStyle w:val="Hyperlink"/>
+          <w:rFonts w:ascii="Times New Roman" w:hAnsi="Times New Roman" w:cs="Times New Roman"/>
+          <w:sz w:val="24"/>
+          <w:szCs w:val="24"/>
+          <w:lang w:val="ro-RO"/>
+        </w:rPr>
+        <w:t>https://www.microsoft.com/en/microsoft-365/word</w:t>
+      </w:r>
     </w:p>
     <w:sectPr>
       <w:headerReference w:type="default" r:id="rId18"/>
@@ -6784,7 +6750,7 @@
         <w:szCs w:val="24"/>
         <w:lang w:val="en-US"/>
       </w:rPr>
-      <w:t>5</w:t>
+      <w:t>6</w:t>
     </w:r>
     <w:r>
       <w:rPr>
@@ -6818,15 +6784,7 @@
         <w:sz w:val="28"/>
         <w:lang w:val="ro-RO"/>
       </w:rPr>
-      <w:t xml:space="preserve">Chișinău, </w:t>
-    </w:r>
-    <w:r>
-      <w:rPr>
-        <w:rFonts w:ascii="Times New Roman" w:hAnsi="Times New Roman" w:cs="Times New Roman"/>
-        <w:sz w:val="28"/>
-        <w:lang w:val="ro-RO"/>
-      </w:rPr>
-      <w:t>2024</w:t>
+      <w:t>Chișinău, 2024</w:t>
     </w:r>
   </w:p>
 </w:ftr>
@@ -6911,16 +6869,7 @@
         <w:szCs w:val="24"/>
         <w:lang w:val="ro-RO"/>
       </w:rPr>
-      <w:t xml:space="preserve">Ministerul </w:t>
-    </w:r>
-    <w:r>
-      <w:rPr>
-        <w:rFonts w:ascii="Times New Roman" w:hAnsi="Times New Roman" w:cs="Times New Roman"/>
-        <w:sz w:val="32"/>
-        <w:szCs w:val="24"/>
-        <w:lang w:val="ro-RO"/>
-      </w:rPr>
-      <w:t>Educaţiei şi Cercetării al Republicii Moldova</w:t>
+      <w:t>Ministerul Educaţiei şi Cercetării al Republicii Moldova</w:t>
     </w:r>
   </w:p>
   <w:p>

</xml_diff>

<commit_message>
refactor(individualStudy): updated the individual stud files with the new changes
</commit_message>
<xml_diff>
--- a/structured_programming/individual_study/lucrare_individuala_1.docx
+++ b/structured_programming/individual_study/lucrare_individuala_1.docx
@@ -1732,7 +1732,7 @@
       <w:r>
         <w:rPr>
           <w:noProof/>
-          <w:lang w:val="ro-RO"/>
+          <w:lang w:val="en-US"/>
         </w:rPr>
         <w:drawing>
           <wp:anchor distT="0" distB="0" distL="114300" distR="114300" simplePos="0" relativeHeight="251660288" behindDoc="1" locked="0" layoutInCell="1" allowOverlap="1">
@@ -1802,7 +1802,7 @@
       <w:r>
         <w:rPr>
           <w:noProof/>
-          <w:lang w:val="ro-RO"/>
+          <w:lang w:val="en-US"/>
         </w:rPr>
         <w:drawing>
           <wp:anchor distT="0" distB="0" distL="114300" distR="114300" simplePos="0" relativeHeight="251659264" behindDoc="0" locked="0" layoutInCell="1" allowOverlap="1">
@@ -3826,7 +3826,7 @@
       <w:r>
         <w:rPr>
           <w:noProof/>
-          <w:lang w:val="ro-RO"/>
+          <w:lang w:val="en-US"/>
         </w:rPr>
         <w:drawing>
           <wp:anchor distT="0" distB="0" distL="114300" distR="114300" simplePos="0" relativeHeight="251663360" behindDoc="0" locked="0" layoutInCell="1" allowOverlap="1">
@@ -3888,7 +3888,7 @@
       <w:r>
         <w:rPr>
           <w:noProof/>
-          <w:lang w:val="ro-RO"/>
+          <w:lang w:val="en-US"/>
         </w:rPr>
         <w:drawing>
           <wp:anchor distT="0" distB="0" distL="114300" distR="114300" simplePos="0" relativeHeight="251662336" behindDoc="0" locked="0" layoutInCell="1" allowOverlap="1">
@@ -3950,7 +3950,7 @@
       <w:r>
         <w:rPr>
           <w:noProof/>
-          <w:lang w:val="ro-RO"/>
+          <w:lang w:val="en-US"/>
         </w:rPr>
         <w:drawing>
           <wp:anchor distT="0" distB="0" distL="114300" distR="114300" simplePos="0" relativeHeight="251661312" behindDoc="0" locked="0" layoutInCell="1" allowOverlap="1">
@@ -4120,6 +4120,8 @@
           <w:lang w:val="ro-RO"/>
         </w:rPr>
       </w:pPr>
+      <w:bookmarkStart w:id="0" w:name="_GoBack"/>
+      <w:bookmarkEnd w:id="0"/>
     </w:p>
     <w:p>
       <w:pPr>
@@ -4151,8 +4153,6 @@
           <w:lang w:val="ro-RO"/>
         </w:rPr>
       </w:pPr>
-      <w:bookmarkStart w:id="0" w:name="_GoBack"/>
-      <w:bookmarkEnd w:id="0"/>
       <w:r>
         <w:rPr>
           <w:rFonts w:ascii="Times New Roman" w:hAnsi="Times New Roman" w:cs="Times New Roman"/>
@@ -5318,7 +5318,7 @@
         <w:spacing w:after="0" w:line="285" w:lineRule="atLeast"/>
         <w:rPr>
           <w:rFonts w:ascii="Arial" w:eastAsia="Times New Roman" w:hAnsi="Arial" w:cs="Arial"/>
-          <w:color w:val="ABB2BF"/>
+          <w:color w:val="7F848E"/>
           <w:sz w:val="20"/>
           <w:szCs w:val="20"/>
           <w:lang w:val="ro-RO"/>
@@ -5342,7 +5342,7 @@
         <w:spacing w:after="0" w:line="285" w:lineRule="atLeast"/>
         <w:rPr>
           <w:rFonts w:ascii="Arial" w:eastAsia="Times New Roman" w:hAnsi="Arial" w:cs="Arial"/>
-          <w:color w:val="ABB2BF"/>
+          <w:color w:val="7F848E"/>
           <w:sz w:val="20"/>
           <w:szCs w:val="20"/>
           <w:lang w:val="ro-RO"/>
@@ -5366,21 +5366,21 @@
         <w:spacing w:after="0" w:line="285" w:lineRule="atLeast"/>
         <w:rPr>
           <w:rFonts w:ascii="Arial" w:eastAsia="Times New Roman" w:hAnsi="Arial" w:cs="Arial"/>
-          <w:color w:val="ABB2BF"/>
-          <w:sz w:val="20"/>
-          <w:szCs w:val="20"/>
-          <w:lang w:val="ro-RO"/>
-        </w:rPr>
-      </w:pPr>
-      <w:r>
-        <w:rPr>
-          <w:rFonts w:ascii="Arial" w:eastAsia="Times New Roman" w:hAnsi="Arial" w:cs="Arial"/>
           <w:color w:val="7F848E"/>
           <w:sz w:val="20"/>
           <w:szCs w:val="20"/>
           <w:lang w:val="ro-RO"/>
         </w:rPr>
-        <w:t>//     nextNumber = displayNumber + otherNumber;</w:t>
+      </w:pPr>
+      <w:r>
+        <w:rPr>
+          <w:rFonts w:ascii="Arial" w:eastAsia="Times New Roman" w:hAnsi="Arial" w:cs="Arial"/>
+          <w:color w:val="7F848E"/>
+          <w:sz w:val="20"/>
+          <w:szCs w:val="20"/>
+          <w:lang w:val="ro-RO"/>
+        </w:rPr>
+        <w:t>//     i++;</w:t>
       </w:r>
     </w:p>
     <w:p>
@@ -5390,12 +5390,22 @@
         <w:spacing w:after="0" w:line="285" w:lineRule="atLeast"/>
         <w:rPr>
           <w:rFonts w:ascii="Arial" w:eastAsia="Times New Roman" w:hAnsi="Arial" w:cs="Arial"/>
-          <w:color w:val="ABB2BF"/>
-          <w:sz w:val="20"/>
-          <w:szCs w:val="20"/>
-          <w:lang w:val="ro-RO"/>
-        </w:rPr>
-      </w:pPr>
+          <w:color w:val="7F848E"/>
+          <w:sz w:val="20"/>
+          <w:szCs w:val="20"/>
+          <w:lang w:val="ro-RO"/>
+        </w:rPr>
+      </w:pPr>
+      <w:r>
+        <w:rPr>
+          <w:rFonts w:ascii="Arial" w:eastAsia="Times New Roman" w:hAnsi="Arial" w:cs="Arial"/>
+          <w:color w:val="7F848E"/>
+          <w:sz w:val="20"/>
+          <w:szCs w:val="20"/>
+          <w:lang w:val="ro-RO"/>
+        </w:rPr>
+        <w:t>//     nextNumber = displayNumber + otherNumber;</w:t>
+      </w:r>
     </w:p>
     <w:p>
       <w:pPr>
@@ -5404,22 +5414,12 @@
         <w:spacing w:after="0" w:line="285" w:lineRule="atLeast"/>
         <w:rPr>
           <w:rFonts w:ascii="Arial" w:eastAsia="Times New Roman" w:hAnsi="Arial" w:cs="Arial"/>
-          <w:color w:val="ABB2BF"/>
-          <w:sz w:val="20"/>
-          <w:szCs w:val="20"/>
-          <w:lang w:val="ro-RO"/>
-        </w:rPr>
-      </w:pPr>
-      <w:r>
-        <w:rPr>
-          <w:rFonts w:ascii="Arial" w:eastAsia="Times New Roman" w:hAnsi="Arial" w:cs="Arial"/>
           <w:color w:val="7F848E"/>
           <w:sz w:val="20"/>
           <w:szCs w:val="20"/>
           <w:lang w:val="ro-RO"/>
         </w:rPr>
-        <w:t>//     displayNumber = otherNumber;</w:t>
-      </w:r>
+      </w:pPr>
     </w:p>
     <w:p>
       <w:pPr>
@@ -5428,21 +5428,21 @@
         <w:spacing w:after="0" w:line="285" w:lineRule="atLeast"/>
         <w:rPr>
           <w:rFonts w:ascii="Arial" w:eastAsia="Times New Roman" w:hAnsi="Arial" w:cs="Arial"/>
-          <w:color w:val="ABB2BF"/>
-          <w:sz w:val="20"/>
-          <w:szCs w:val="20"/>
-          <w:lang w:val="ro-RO"/>
-        </w:rPr>
-      </w:pPr>
-      <w:r>
-        <w:rPr>
-          <w:rFonts w:ascii="Arial" w:eastAsia="Times New Roman" w:hAnsi="Arial" w:cs="Arial"/>
           <w:color w:val="7F848E"/>
           <w:sz w:val="20"/>
           <w:szCs w:val="20"/>
           <w:lang w:val="ro-RO"/>
         </w:rPr>
-        <w:t>//     otherNumber = nextNumber;</w:t>
+      </w:pPr>
+      <w:r>
+        <w:rPr>
+          <w:rFonts w:ascii="Arial" w:eastAsia="Times New Roman" w:hAnsi="Arial" w:cs="Arial"/>
+          <w:color w:val="7F848E"/>
+          <w:sz w:val="20"/>
+          <w:szCs w:val="20"/>
+          <w:lang w:val="ro-RO"/>
+        </w:rPr>
+        <w:t>//     displayNumber = otherNumber;</w:t>
       </w:r>
     </w:p>
     <w:p>
@@ -5452,21 +5452,21 @@
         <w:spacing w:after="0" w:line="285" w:lineRule="atLeast"/>
         <w:rPr>
           <w:rFonts w:ascii="Arial" w:eastAsia="Times New Roman" w:hAnsi="Arial" w:cs="Arial"/>
-          <w:color w:val="ABB2BF"/>
-          <w:sz w:val="20"/>
-          <w:szCs w:val="20"/>
-          <w:lang w:val="ro-RO"/>
-        </w:rPr>
-      </w:pPr>
-      <w:r>
-        <w:rPr>
-          <w:rFonts w:ascii="Arial" w:eastAsia="Times New Roman" w:hAnsi="Arial" w:cs="Arial"/>
           <w:color w:val="7F848E"/>
           <w:sz w:val="20"/>
           <w:szCs w:val="20"/>
           <w:lang w:val="ro-RO"/>
         </w:rPr>
-        <w:t>//     i++;</w:t>
+      </w:pPr>
+      <w:r>
+        <w:rPr>
+          <w:rFonts w:ascii="Arial" w:eastAsia="Times New Roman" w:hAnsi="Arial" w:cs="Arial"/>
+          <w:color w:val="7F848E"/>
+          <w:sz w:val="20"/>
+          <w:szCs w:val="20"/>
+          <w:lang w:val="ro-RO"/>
+        </w:rPr>
+        <w:t>//     otherNumber = nextNumber;</w:t>
       </w:r>
     </w:p>
     <w:p>
@@ -5476,7 +5476,7 @@
         <w:spacing w:after="0" w:line="285" w:lineRule="atLeast"/>
         <w:rPr>
           <w:rFonts w:ascii="Arial" w:eastAsia="Times New Roman" w:hAnsi="Arial" w:cs="Arial"/>
-          <w:color w:val="ABB2BF"/>
+          <w:color w:val="7F848E"/>
           <w:sz w:val="20"/>
           <w:szCs w:val="20"/>
           <w:lang w:val="ro-RO"/>
@@ -5500,7 +5500,7 @@
         <w:spacing w:after="0" w:line="285" w:lineRule="atLeast"/>
         <w:rPr>
           <w:rFonts w:ascii="Arial" w:eastAsia="Times New Roman" w:hAnsi="Arial" w:cs="Arial"/>
-          <w:color w:val="ABB2BF"/>
+          <w:color w:val="7F848E"/>
           <w:sz w:val="20"/>
           <w:szCs w:val="20"/>
           <w:lang w:val="ro-RO"/>
@@ -5514,7 +5514,7 @@
         <w:spacing w:after="0" w:line="285" w:lineRule="atLeast"/>
         <w:rPr>
           <w:rFonts w:ascii="Arial" w:eastAsia="Times New Roman" w:hAnsi="Arial" w:cs="Arial"/>
-          <w:color w:val="ABB2BF"/>
+          <w:color w:val="7F848E"/>
           <w:sz w:val="20"/>
           <w:szCs w:val="20"/>
           <w:lang w:val="ro-RO"/>
@@ -5538,7 +5538,7 @@
         <w:spacing w:after="0" w:line="285" w:lineRule="atLeast"/>
         <w:rPr>
           <w:rFonts w:ascii="Arial" w:eastAsia="Times New Roman" w:hAnsi="Arial" w:cs="Arial"/>
-          <w:color w:val="ABB2BF"/>
+          <w:color w:val="7F848E"/>
           <w:sz w:val="20"/>
           <w:szCs w:val="20"/>
           <w:lang w:val="ro-RO"/>
@@ -5562,21 +5562,21 @@
         <w:spacing w:after="0" w:line="285" w:lineRule="atLeast"/>
         <w:rPr>
           <w:rFonts w:ascii="Arial" w:eastAsia="Times New Roman" w:hAnsi="Arial" w:cs="Arial"/>
-          <w:color w:val="ABB2BF"/>
-          <w:sz w:val="20"/>
-          <w:szCs w:val="20"/>
-          <w:lang w:val="ro-RO"/>
-        </w:rPr>
-      </w:pPr>
-      <w:r>
-        <w:rPr>
-          <w:rFonts w:ascii="Arial" w:eastAsia="Times New Roman" w:hAnsi="Arial" w:cs="Arial"/>
           <w:color w:val="7F848E"/>
           <w:sz w:val="20"/>
           <w:szCs w:val="20"/>
           <w:lang w:val="ro-RO"/>
         </w:rPr>
-        <w:t>//     nextNumber = displayNumber + otherNumber;</w:t>
+      </w:pPr>
+      <w:r>
+        <w:rPr>
+          <w:rFonts w:ascii="Arial" w:eastAsia="Times New Roman" w:hAnsi="Arial" w:cs="Arial"/>
+          <w:color w:val="7F848E"/>
+          <w:sz w:val="20"/>
+          <w:szCs w:val="20"/>
+          <w:lang w:val="ro-RO"/>
+        </w:rPr>
+        <w:t>//     i++;</w:t>
       </w:r>
     </w:p>
     <w:p>
@@ -5586,12 +5586,22 @@
         <w:spacing w:after="0" w:line="285" w:lineRule="atLeast"/>
         <w:rPr>
           <w:rFonts w:ascii="Arial" w:eastAsia="Times New Roman" w:hAnsi="Arial" w:cs="Arial"/>
-          <w:color w:val="ABB2BF"/>
-          <w:sz w:val="20"/>
-          <w:szCs w:val="20"/>
-          <w:lang w:val="ro-RO"/>
-        </w:rPr>
-      </w:pPr>
+          <w:color w:val="7F848E"/>
+          <w:sz w:val="20"/>
+          <w:szCs w:val="20"/>
+          <w:lang w:val="ro-RO"/>
+        </w:rPr>
+      </w:pPr>
+      <w:r>
+        <w:rPr>
+          <w:rFonts w:ascii="Arial" w:eastAsia="Times New Roman" w:hAnsi="Arial" w:cs="Arial"/>
+          <w:color w:val="7F848E"/>
+          <w:sz w:val="20"/>
+          <w:szCs w:val="20"/>
+          <w:lang w:val="ro-RO"/>
+        </w:rPr>
+        <w:t>//     if (i == 2) continue;</w:t>
+      </w:r>
     </w:p>
     <w:p>
       <w:pPr>
@@ -5600,22 +5610,12 @@
         <w:spacing w:after="0" w:line="285" w:lineRule="atLeast"/>
         <w:rPr>
           <w:rFonts w:ascii="Arial" w:eastAsia="Times New Roman" w:hAnsi="Arial" w:cs="Arial"/>
-          <w:color w:val="ABB2BF"/>
-          <w:sz w:val="20"/>
-          <w:szCs w:val="20"/>
-          <w:lang w:val="ro-RO"/>
-        </w:rPr>
-      </w:pPr>
-      <w:r>
-        <w:rPr>
-          <w:rFonts w:ascii="Arial" w:eastAsia="Times New Roman" w:hAnsi="Arial" w:cs="Arial"/>
           <w:color w:val="7F848E"/>
           <w:sz w:val="20"/>
           <w:szCs w:val="20"/>
           <w:lang w:val="ro-RO"/>
         </w:rPr>
-        <w:t>//     displayNumber = otherNumber;</w:t>
-      </w:r>
+      </w:pPr>
     </w:p>
     <w:p>
       <w:pPr>
@@ -5624,21 +5624,21 @@
         <w:spacing w:after="0" w:line="285" w:lineRule="atLeast"/>
         <w:rPr>
           <w:rFonts w:ascii="Arial" w:eastAsia="Times New Roman" w:hAnsi="Arial" w:cs="Arial"/>
-          <w:color w:val="ABB2BF"/>
-          <w:sz w:val="20"/>
-          <w:szCs w:val="20"/>
-          <w:lang w:val="ro-RO"/>
-        </w:rPr>
-      </w:pPr>
-      <w:r>
-        <w:rPr>
-          <w:rFonts w:ascii="Arial" w:eastAsia="Times New Roman" w:hAnsi="Arial" w:cs="Arial"/>
           <w:color w:val="7F848E"/>
           <w:sz w:val="20"/>
           <w:szCs w:val="20"/>
           <w:lang w:val="ro-RO"/>
         </w:rPr>
-        <w:t>//     otherNumber = nextNumber;</w:t>
+      </w:pPr>
+      <w:r>
+        <w:rPr>
+          <w:rFonts w:ascii="Arial" w:eastAsia="Times New Roman" w:hAnsi="Arial" w:cs="Arial"/>
+          <w:color w:val="7F848E"/>
+          <w:sz w:val="20"/>
+          <w:szCs w:val="20"/>
+          <w:lang w:val="ro-RO"/>
+        </w:rPr>
+        <w:t>//     nextNumber = displayNumber + otherNumber;</w:t>
       </w:r>
     </w:p>
     <w:p>
@@ -5648,7 +5648,7 @@
         <w:spacing w:after="0" w:line="285" w:lineRule="atLeast"/>
         <w:rPr>
           <w:rFonts w:ascii="Arial" w:eastAsia="Times New Roman" w:hAnsi="Arial" w:cs="Arial"/>
-          <w:color w:val="ABB2BF"/>
+          <w:color w:val="7F848E"/>
           <w:sz w:val="20"/>
           <w:szCs w:val="20"/>
           <w:lang w:val="ro-RO"/>
@@ -5662,21 +5662,21 @@
         <w:spacing w:after="0" w:line="285" w:lineRule="atLeast"/>
         <w:rPr>
           <w:rFonts w:ascii="Arial" w:eastAsia="Times New Roman" w:hAnsi="Arial" w:cs="Arial"/>
-          <w:color w:val="ABB2BF"/>
-          <w:sz w:val="20"/>
-          <w:szCs w:val="20"/>
-          <w:lang w:val="ro-RO"/>
-        </w:rPr>
-      </w:pPr>
-      <w:r>
-        <w:rPr>
-          <w:rFonts w:ascii="Arial" w:eastAsia="Times New Roman" w:hAnsi="Arial" w:cs="Arial"/>
           <w:color w:val="7F848E"/>
           <w:sz w:val="20"/>
           <w:szCs w:val="20"/>
           <w:lang w:val="ro-RO"/>
         </w:rPr>
-        <w:t>//     if (i == 1) displayNumber = 0;</w:t>
+      </w:pPr>
+      <w:r>
+        <w:rPr>
+          <w:rFonts w:ascii="Arial" w:eastAsia="Times New Roman" w:hAnsi="Arial" w:cs="Arial"/>
+          <w:color w:val="7F848E"/>
+          <w:sz w:val="20"/>
+          <w:szCs w:val="20"/>
+          <w:lang w:val="ro-RO"/>
+        </w:rPr>
+        <w:t>//     displayNumber = otherNumber;</w:t>
       </w:r>
     </w:p>
     <w:p>
@@ -5686,21 +5686,21 @@
         <w:spacing w:after="0" w:line="285" w:lineRule="atLeast"/>
         <w:rPr>
           <w:rFonts w:ascii="Arial" w:eastAsia="Times New Roman" w:hAnsi="Arial" w:cs="Arial"/>
-          <w:color w:val="ABB2BF"/>
-          <w:sz w:val="20"/>
-          <w:szCs w:val="20"/>
-          <w:lang w:val="ro-RO"/>
-        </w:rPr>
-      </w:pPr>
-      <w:r>
-        <w:rPr>
-          <w:rFonts w:ascii="Arial" w:eastAsia="Times New Roman" w:hAnsi="Arial" w:cs="Arial"/>
           <w:color w:val="7F848E"/>
           <w:sz w:val="20"/>
           <w:szCs w:val="20"/>
           <w:lang w:val="ro-RO"/>
         </w:rPr>
-        <w:t>//     i++;</w:t>
+      </w:pPr>
+      <w:r>
+        <w:rPr>
+          <w:rFonts w:ascii="Arial" w:eastAsia="Times New Roman" w:hAnsi="Arial" w:cs="Arial"/>
+          <w:color w:val="7F848E"/>
+          <w:sz w:val="20"/>
+          <w:szCs w:val="20"/>
+          <w:lang w:val="ro-RO"/>
+        </w:rPr>
+        <w:t>//     otherNumber = nextNumber;</w:t>
       </w:r>
     </w:p>
     <w:p>
@@ -5710,7 +5710,7 @@
         <w:spacing w:after="0" w:line="285" w:lineRule="atLeast"/>
         <w:rPr>
           <w:rFonts w:ascii="Arial" w:eastAsia="Times New Roman" w:hAnsi="Arial" w:cs="Arial"/>
-          <w:color w:val="ABB2BF"/>
+          <w:color w:val="7F848E"/>
           <w:sz w:val="20"/>
           <w:szCs w:val="20"/>
           <w:lang w:val="ro-RO"/>
@@ -5998,7 +5998,7 @@
       <w:r>
         <w:rPr>
           <w:noProof/>
-          <w:lang w:val="ro-RO"/>
+          <w:lang w:val="en-US"/>
         </w:rPr>
         <w:lastRenderedPageBreak/>
         <w:drawing>
@@ -6061,7 +6061,7 @@
       <w:r>
         <w:rPr>
           <w:noProof/>
-          <w:lang w:val="ro-RO"/>
+          <w:lang w:val="en-US"/>
         </w:rPr>
         <w:drawing>
           <wp:anchor distT="0" distB="0" distL="114300" distR="114300" simplePos="0" relativeHeight="251669504" behindDoc="0" locked="0" layoutInCell="1" allowOverlap="1">
@@ -6123,7 +6123,7 @@
       <w:r>
         <w:rPr>
           <w:noProof/>
-          <w:lang w:val="ro-RO"/>
+          <w:lang w:val="en-US"/>
         </w:rPr>
         <w:drawing>
           <wp:anchor distT="0" distB="0" distL="114300" distR="114300" simplePos="0" relativeHeight="251668480" behindDoc="0" locked="0" layoutInCell="1" allowOverlap="1">
@@ -6185,7 +6185,7 @@
       <w:r>
         <w:rPr>
           <w:noProof/>
-          <w:lang w:val="ro-RO"/>
+          <w:lang w:val="en-US"/>
         </w:rPr>
         <w:drawing>
           <wp:anchor distT="0" distB="0" distL="114300" distR="114300" simplePos="0" relativeHeight="251667456" behindDoc="0" locked="0" layoutInCell="1" allowOverlap="1">
@@ -6247,7 +6247,7 @@
       <w:r>
         <w:rPr>
           <w:noProof/>
-          <w:lang w:val="ro-RO"/>
+          <w:lang w:val="en-US"/>
         </w:rPr>
         <w:drawing>
           <wp:anchor distT="0" distB="0" distL="114300" distR="114300" simplePos="0" relativeHeight="251666432" behindDoc="0" locked="0" layoutInCell="1" allowOverlap="1">
@@ -6570,54 +6570,36 @@
           <w:szCs w:val="24"/>
           <w:lang w:val="ro-RO"/>
         </w:rPr>
-        <w:t>Microsoft Visual Studio Code</w:t>
-      </w:r>
-      <w:r>
-        <w:rPr>
+        <w:t xml:space="preserve">Microsoft Visual Studio Code: </w:t>
+      </w:r>
+      <w:r>
+        <w:rPr>
+          <w:rStyle w:val="Hyperlink"/>
           <w:rFonts w:ascii="Times New Roman" w:hAnsi="Times New Roman" w:cs="Times New Roman"/>
           <w:sz w:val="24"/>
           <w:szCs w:val="24"/>
           <w:lang w:val="ro-RO"/>
         </w:rPr>
-        <w:t xml:space="preserve">: </w:t>
-      </w:r>
-      <w:r>
-        <w:rPr>
-          <w:rStyle w:val="Hyperlink"/>
+        <w:t>https://code.visualstudio.com/</w:t>
+      </w:r>
+    </w:p>
+    <w:p>
+      <w:pPr>
+        <w:rPr>
           <w:rFonts w:ascii="Times New Roman" w:hAnsi="Times New Roman" w:cs="Times New Roman"/>
           <w:sz w:val="24"/>
           <w:szCs w:val="24"/>
           <w:lang w:val="ro-RO"/>
         </w:rPr>
-        <w:t>https://code.visualstudio.com/</w:t>
-      </w:r>
-    </w:p>
-    <w:p>
-      <w:pPr>
+      </w:pPr>
+      <w:r>
         <w:rPr>
           <w:rFonts w:ascii="Times New Roman" w:hAnsi="Times New Roman" w:cs="Times New Roman"/>
           <w:sz w:val="24"/>
           <w:szCs w:val="24"/>
           <w:lang w:val="ro-RO"/>
         </w:rPr>
-      </w:pPr>
-      <w:r>
-        <w:rPr>
-          <w:rFonts w:ascii="Times New Roman" w:hAnsi="Times New Roman" w:cs="Times New Roman"/>
-          <w:sz w:val="24"/>
-          <w:szCs w:val="24"/>
-          <w:lang w:val="ro-RO"/>
-        </w:rPr>
-        <w:t>Microsoft Word</w:t>
-      </w:r>
-      <w:r>
-        <w:rPr>
-          <w:rFonts w:ascii="Times New Roman" w:hAnsi="Times New Roman" w:cs="Times New Roman"/>
-          <w:sz w:val="24"/>
-          <w:szCs w:val="24"/>
-          <w:lang w:val="ro-RO"/>
-        </w:rPr>
-        <w:t xml:space="preserve">: </w:t>
+        <w:t xml:space="preserve">Microsoft Word: </w:t>
       </w:r>
       <w:r>
         <w:rPr>

</xml_diff>